<commit_message>
fixed price cleansing in ItemToPurchase and updated doc to reflect this.
</commit_message>
<xml_diff>
--- a/module4_portfolio_milestone/CSC 500 Module 4 – Porfolio Milestone.docx
+++ b/module4_portfolio_milestone/CSC 500 Module 4 – Porfolio Milestone.docx
@@ -40,15 +40,14 @@
       </w:r>
       <w:proofErr w:type="spellEnd"/>
     </w:p>
-    <w:p/>
     <w:p>
       <w:r>
         <w:lastRenderedPageBreak/>
         <w:drawing>
-          <wp:inline distT="0" distB="0" distL="0" distR="0" wp14:anchorId="291A1762" wp14:editId="1204C94C">
-            <wp:extent cx="5962650" cy="8456548"/>
-            <wp:effectExtent l="0" t="0" r="0" b="1905"/>
-            <wp:docPr id="313153501" name="Picture 1" descr="A screen shot of a computer program&#10;&#10;Description automatically generated"/>
+          <wp:inline distT="0" distB="0" distL="0" distR="0" wp14:anchorId="554BEB79" wp14:editId="57F7BE64">
+            <wp:extent cx="5943600" cy="7003415"/>
+            <wp:effectExtent l="0" t="0" r="0" b="6985"/>
+            <wp:docPr id="1555290731" name="Picture 1" descr="A screenshot of a computer program&#10;&#10;Description automatically generated"/>
             <wp:cNvGraphicFramePr>
               <a:graphicFrameLocks xmlns:a="http://schemas.openxmlformats.org/drawingml/2006/main" noChangeAspect="1"/>
             </wp:cNvGraphicFramePr>
@@ -56,7 +55,7 @@
               <a:graphicData uri="http://schemas.openxmlformats.org/drawingml/2006/picture">
                 <pic:pic xmlns:pic="http://schemas.openxmlformats.org/drawingml/2006/picture">
                   <pic:nvPicPr>
-                    <pic:cNvPr id="313153501" name="Picture 1" descr="A screen shot of a computer program&#10;&#10;Description automatically generated"/>
+                    <pic:cNvPr id="1555290731" name="Picture 1" descr="A screenshot of a computer program&#10;&#10;Description automatically generated"/>
                     <pic:cNvPicPr/>
                   </pic:nvPicPr>
                   <pic:blipFill>
@@ -68,7 +67,7 @@
                   <pic:spPr>
                     <a:xfrm>
                       <a:off x="0" y="0"/>
-                      <a:ext cx="5987932" cy="8492404"/>
+                      <a:ext cx="5943600" cy="7003415"/>
                     </a:xfrm>
                     <a:prstGeom prst="rect">
                       <a:avLst/>
@@ -81,20 +80,24 @@
         </w:drawing>
       </w:r>
     </w:p>
-    <w:p>
+    <w:p/>
+    <w:p>
+      <w:r>
+        <w:t xml:space="preserve">Step 2 and Step 3: </w:t>
+      </w:r>
+      <w:proofErr w:type="spellStart"/>
+      <w:r>
+        <w:t>ShoppingCart</w:t>
+      </w:r>
+      <w:proofErr w:type="spellEnd"/>
+    </w:p>
+    <w:p>
+      <w:r>
+        <w:t xml:space="preserve">Note that I went above and beyond for this portion and created a GUI shopping cart to supplement this assignment. I did this because I wanted the challenge and haven’t done much GUI work. Note I </w:t>
+      </w:r>
       <w:r>
         <w:lastRenderedPageBreak/>
-        <w:t xml:space="preserve">Step 2 and Step 3: </w:t>
-      </w:r>
-      <w:proofErr w:type="spellStart"/>
-      <w:r>
-        <w:t>ShoppingCart</w:t>
-      </w:r>
-      <w:proofErr w:type="spellEnd"/>
-    </w:p>
-    <w:p>
-      <w:r>
-        <w:t xml:space="preserve">Note that I went above and beyond for this portion and created a GUI shopping cart to supplement this assignment. I did this because I wanted the challenge and haven’t done much GUI work. Note I also submitted a terminal GUI and implemented a Boolean in main.py to control which one. </w:t>
+        <w:t xml:space="preserve">also submitted a terminal GUI and implemented a Boolean in main.py to control which one. </w:t>
       </w:r>
       <w:proofErr w:type="gramStart"/>
       <w:r>
@@ -107,6 +110,9 @@
     </w:p>
     <w:p>
       <w:r>
+        <w:rPr>
+          <w:noProof/>
+        </w:rPr>
         <w:drawing>
           <wp:inline distT="0" distB="0" distL="0" distR="0" wp14:anchorId="5D1E2E3E" wp14:editId="2FC88D3D">
             <wp:extent cx="5943600" cy="5627370"/>
@@ -146,6 +152,9 @@
     </w:p>
     <w:p>
       <w:r>
+        <w:rPr>
+          <w:noProof/>
+        </w:rPr>
         <w:lastRenderedPageBreak/>
         <w:drawing>
           <wp:inline distT="0" distB="0" distL="0" distR="0" wp14:anchorId="2A3B8446" wp14:editId="0CCADB11">
@@ -186,6 +195,9 @@
     </w:p>
     <w:p>
       <w:r>
+        <w:rPr>
+          <w:noProof/>
+        </w:rPr>
         <w:lastRenderedPageBreak/>
         <w:drawing>
           <wp:inline distT="0" distB="0" distL="0" distR="0" wp14:anchorId="184D8701" wp14:editId="6FC382B8">
@@ -226,6 +238,9 @@
     </w:p>
     <w:p>
       <w:r>
+        <w:rPr>
+          <w:noProof/>
+        </w:rPr>
         <w:lastRenderedPageBreak/>
         <w:drawing>
           <wp:inline distT="0" distB="0" distL="0" distR="0" wp14:anchorId="05666882" wp14:editId="351F2B56">
@@ -271,6 +286,9 @@
     </w:p>
     <w:p>
       <w:r>
+        <w:rPr>
+          <w:noProof/>
+        </w:rPr>
         <w:lastRenderedPageBreak/>
         <w:drawing>
           <wp:inline distT="0" distB="0" distL="0" distR="0" wp14:anchorId="698BAD43" wp14:editId="034D3770">
@@ -342,6 +360,9 @@
     </w:p>
     <w:p>
       <w:r>
+        <w:rPr>
+          <w:noProof/>
+        </w:rPr>
         <w:drawing>
           <wp:inline distT="0" distB="0" distL="0" distR="0" wp14:anchorId="497EB1A4" wp14:editId="7E4E765B">
             <wp:extent cx="5943600" cy="1796415"/>

</xml_diff>